<commit_message>
Added 4.1.3 TODO:  Gibt es noch mehr?
</commit_message>
<xml_diff>
--- a/Schriftliche Aufgaben.docx
+++ b/Schriftliche Aufgaben.docx
@@ -58,13 +58,23 @@
           <w:szCs w:val="24"/>
         </w:rPr>
       </w:pPr>
-      <w:r>
-        <w:rPr>
-          <w:rFonts w:ascii="Arial" w:hAnsi="Arial"/>
-          <w:sz w:val="24"/>
-          <w:szCs w:val="24"/>
-        </w:rPr>
-        <w:t>4.1.2)  Durch das erstellen von zwei Kassenwerkzeugen, die beide auf das selbe Kino zugreifen, entstehen folgende Probleme:</w:t>
+      <w:bookmarkStart w:id="0" w:name="__DdeLink__3_1412914340"/>
+      <w:r>
+        <w:rPr>
+          <w:rFonts w:ascii="Arial" w:hAnsi="Arial"/>
+          <w:sz w:val="24"/>
+          <w:szCs w:val="24"/>
+        </w:rPr>
+        <w:t xml:space="preserve">4.1.2) </w:t>
+      </w:r>
+      <w:bookmarkEnd w:id="0"/>
+      <w:r>
+        <w:rPr>
+          <w:rFonts w:ascii="Arial" w:hAnsi="Arial"/>
+          <w:sz w:val="24"/>
+          <w:szCs w:val="24"/>
+        </w:rPr>
+        <w:t xml:space="preserve"> Durch das erstellen von zwei Kassenwerkzeugen, die beide auf das selbe Kino zugreifen, entstehen folgende Probleme:</w:t>
       </w:r>
     </w:p>
     <w:p>
@@ -216,6 +226,133 @@
           <w:szCs w:val="24"/>
         </w:rPr>
         <w:t>Während ein Verkaufswerkzeug Änderungen am Kino macht, wird bei dem anderen Werkzeug der Platzplan nicht aktualisiert. ( Mit aktualisierePlatzplan()  )</w:t>
+      </w:r>
+    </w:p>
+    <w:p>
+      <w:pPr>
+        <w:pStyle w:val="Normal"/>
+        <w:rPr>
+          <w:rFonts w:ascii="Arial" w:hAnsi="Arial"/>
+          <w:sz w:val="24"/>
+          <w:szCs w:val="24"/>
+        </w:rPr>
+      </w:pPr>
+      <w:r>
+        <w:rPr>
+          <w:rFonts w:ascii="Arial" w:hAnsi="Arial"/>
+          <w:sz w:val="24"/>
+          <w:szCs w:val="24"/>
+        </w:rPr>
+      </w:r>
+    </w:p>
+    <w:p>
+      <w:pPr>
+        <w:pStyle w:val="Normal"/>
+        <w:rPr>
+          <w:rFonts w:ascii="Arial" w:hAnsi="Arial"/>
+          <w:sz w:val="24"/>
+          <w:szCs w:val="24"/>
+        </w:rPr>
+      </w:pPr>
+      <w:r>
+        <w:rPr>
+          <w:rFonts w:ascii="Arial" w:hAnsi="Arial"/>
+          <w:sz w:val="24"/>
+          <w:szCs w:val="24"/>
+        </w:rPr>
+        <w:t>4.1.</w:t>
+      </w:r>
+      <w:r>
+        <w:rPr>
+          <w:rFonts w:ascii="Arial" w:hAnsi="Arial"/>
+          <w:sz w:val="24"/>
+          <w:szCs w:val="24"/>
+        </w:rPr>
+        <w:t xml:space="preserve">3) </w:t>
+      </w:r>
+      <w:r>
+        <w:rPr>
+          <w:rFonts w:ascii="Arial" w:hAnsi="Arial"/>
+          <w:sz w:val="24"/>
+          <w:szCs w:val="24"/>
+        </w:rPr>
+        <w:t xml:space="preserve"> </w:t>
+      </w:r>
+      <w:r>
+        <w:rPr>
+          <w:rFonts w:ascii="Arial" w:hAnsi="Arial"/>
+          <w:sz w:val="24"/>
+          <w:szCs w:val="24"/>
+        </w:rPr>
+        <w:t>Probleme die durch echte Nebenläufigkeit entstehen wären:</w:t>
+      </w:r>
+    </w:p>
+    <w:p>
+      <w:pPr>
+        <w:pStyle w:val="Normal"/>
+        <w:numPr>
+          <w:ilvl w:val="0"/>
+          <w:numId w:val="0"/>
+        </w:numPr>
+        <w:ind w:left="720" w:hanging="0"/>
+        <w:rPr>
+          <w:rFonts w:ascii="Arial" w:hAnsi="Arial"/>
+          <w:sz w:val="24"/>
+          <w:szCs w:val="24"/>
+        </w:rPr>
+      </w:pPr>
+      <w:r>
+        <w:rPr>
+          <w:rFonts w:ascii="Arial" w:hAnsi="Arial"/>
+          <w:sz w:val="24"/>
+          <w:szCs w:val="24"/>
+        </w:rPr>
+      </w:r>
+    </w:p>
+    <w:p>
+      <w:pPr>
+        <w:pStyle w:val="Normal"/>
+        <w:numPr>
+          <w:ilvl w:val="0"/>
+          <w:numId w:val="3"/>
+        </w:numPr>
+        <w:rPr>
+          <w:rFonts w:ascii="Arial" w:hAnsi="Arial"/>
+          <w:sz w:val="24"/>
+          <w:szCs w:val="24"/>
+        </w:rPr>
+      </w:pPr>
+      <w:r>
+        <w:rPr>
+          <w:rFonts w:ascii="Arial" w:hAnsi="Arial"/>
+          <w:sz w:val="24"/>
+          <w:szCs w:val="24"/>
+        </w:rPr>
+        <w:t>Bei gleichzei</w:t>
+      </w:r>
+      <w:r>
+        <w:rPr>
+          <w:rFonts w:ascii="Arial" w:hAnsi="Arial"/>
+          <w:sz w:val="24"/>
+          <w:szCs w:val="24"/>
+        </w:rPr>
+        <w:t>ti</w:t>
+      </w:r>
+      <w:r>
+        <w:rPr>
+          <w:rFonts w:ascii="Arial" w:hAnsi="Arial"/>
+          <w:sz w:val="24"/>
+          <w:szCs w:val="24"/>
+        </w:rPr>
+        <w:t>gem zugrif</w:t>
+      </w:r>
+      <w:r>
+        <w:rPr>
+          <w:rFonts w:ascii="Arial" w:hAnsi="Arial"/>
+          <w:sz w:val="24"/>
+          <w:szCs w:val="24"/>
+        </w:rPr>
+        <w:t>f auf das Platz-Array in der Vorstellung, würden Lost-Update-Probleme auftreten, die manche Änderungen von den Kassenwerkzeugen fallen lassen.</w:t>
       </w:r>
     </w:p>
     <w:sectPr>
@@ -509,6 +646,152 @@
   <w:abstractNum w:abstractNumId="3">
     <w:lvl w:ilvl="0">
       <w:start w:val="1"/>
+      <w:numFmt w:val="bullet"/>
+      <w:lvlText w:val=""/>
+      <w:lvlJc w:val="left"/>
+      <w:pPr>
+        <w:tabs>
+          <w:tab w:val="num" w:pos="720"/>
+        </w:tabs>
+        <w:ind w:left="720" w:hanging="360"/>
+      </w:pPr>
+      <w:rPr>
+        <w:rFonts w:ascii="Symbol" w:hAnsi="Symbol" w:cs="Symbol" w:hint="default"/>
+        <w:rFonts w:cs="OpenSymbol"/>
+      </w:rPr>
+    </w:lvl>
+    <w:lvl w:ilvl="1">
+      <w:start w:val="1"/>
+      <w:numFmt w:val="bullet"/>
+      <w:lvlText w:val="◦"/>
+      <w:lvlJc w:val="left"/>
+      <w:pPr>
+        <w:tabs>
+          <w:tab w:val="num" w:pos="1080"/>
+        </w:tabs>
+        <w:ind w:left="1080" w:hanging="360"/>
+      </w:pPr>
+      <w:rPr>
+        <w:rFonts w:ascii="OpenSymbol" w:hAnsi="OpenSymbol" w:cs="OpenSymbol" w:hint="default"/>
+        <w:rFonts w:cs="OpenSymbol"/>
+      </w:rPr>
+    </w:lvl>
+    <w:lvl w:ilvl="2">
+      <w:start w:val="1"/>
+      <w:numFmt w:val="bullet"/>
+      <w:lvlText w:val="▪"/>
+      <w:lvlJc w:val="left"/>
+      <w:pPr>
+        <w:tabs>
+          <w:tab w:val="num" w:pos="1440"/>
+        </w:tabs>
+        <w:ind w:left="1440" w:hanging="360"/>
+      </w:pPr>
+      <w:rPr>
+        <w:rFonts w:ascii="OpenSymbol" w:hAnsi="OpenSymbol" w:cs="OpenSymbol" w:hint="default"/>
+        <w:rFonts w:cs="OpenSymbol"/>
+      </w:rPr>
+    </w:lvl>
+    <w:lvl w:ilvl="3">
+      <w:start w:val="1"/>
+      <w:numFmt w:val="bullet"/>
+      <w:lvlText w:val=""/>
+      <w:lvlJc w:val="left"/>
+      <w:pPr>
+        <w:tabs>
+          <w:tab w:val="num" w:pos="1800"/>
+        </w:tabs>
+        <w:ind w:left="1800" w:hanging="360"/>
+      </w:pPr>
+      <w:rPr>
+        <w:rFonts w:ascii="Symbol" w:hAnsi="Symbol" w:cs="Symbol" w:hint="default"/>
+        <w:rFonts w:cs="OpenSymbol"/>
+      </w:rPr>
+    </w:lvl>
+    <w:lvl w:ilvl="4">
+      <w:start w:val="1"/>
+      <w:numFmt w:val="bullet"/>
+      <w:lvlText w:val="◦"/>
+      <w:lvlJc w:val="left"/>
+      <w:pPr>
+        <w:tabs>
+          <w:tab w:val="num" w:pos="2160"/>
+        </w:tabs>
+        <w:ind w:left="2160" w:hanging="360"/>
+      </w:pPr>
+      <w:rPr>
+        <w:rFonts w:ascii="OpenSymbol" w:hAnsi="OpenSymbol" w:cs="OpenSymbol" w:hint="default"/>
+        <w:rFonts w:cs="OpenSymbol"/>
+      </w:rPr>
+    </w:lvl>
+    <w:lvl w:ilvl="5">
+      <w:start w:val="1"/>
+      <w:numFmt w:val="bullet"/>
+      <w:lvlText w:val="▪"/>
+      <w:lvlJc w:val="left"/>
+      <w:pPr>
+        <w:tabs>
+          <w:tab w:val="num" w:pos="2520"/>
+        </w:tabs>
+        <w:ind w:left="2520" w:hanging="360"/>
+      </w:pPr>
+      <w:rPr>
+        <w:rFonts w:ascii="OpenSymbol" w:hAnsi="OpenSymbol" w:cs="OpenSymbol" w:hint="default"/>
+        <w:rFonts w:cs="OpenSymbol"/>
+      </w:rPr>
+    </w:lvl>
+    <w:lvl w:ilvl="6">
+      <w:start w:val="1"/>
+      <w:numFmt w:val="bullet"/>
+      <w:lvlText w:val=""/>
+      <w:lvlJc w:val="left"/>
+      <w:pPr>
+        <w:tabs>
+          <w:tab w:val="num" w:pos="2880"/>
+        </w:tabs>
+        <w:ind w:left="2880" w:hanging="360"/>
+      </w:pPr>
+      <w:rPr>
+        <w:rFonts w:ascii="Symbol" w:hAnsi="Symbol" w:cs="Symbol" w:hint="default"/>
+        <w:rFonts w:cs="OpenSymbol"/>
+      </w:rPr>
+    </w:lvl>
+    <w:lvl w:ilvl="7">
+      <w:start w:val="1"/>
+      <w:numFmt w:val="bullet"/>
+      <w:lvlText w:val="◦"/>
+      <w:lvlJc w:val="left"/>
+      <w:pPr>
+        <w:tabs>
+          <w:tab w:val="num" w:pos="3240"/>
+        </w:tabs>
+        <w:ind w:left="3240" w:hanging="360"/>
+      </w:pPr>
+      <w:rPr>
+        <w:rFonts w:ascii="OpenSymbol" w:hAnsi="OpenSymbol" w:cs="OpenSymbol" w:hint="default"/>
+        <w:rFonts w:cs="OpenSymbol"/>
+      </w:rPr>
+    </w:lvl>
+    <w:lvl w:ilvl="8">
+      <w:start w:val="1"/>
+      <w:numFmt w:val="bullet"/>
+      <w:lvlText w:val="▪"/>
+      <w:lvlJc w:val="left"/>
+      <w:pPr>
+        <w:tabs>
+          <w:tab w:val="num" w:pos="3600"/>
+        </w:tabs>
+        <w:ind w:left="3600" w:hanging="360"/>
+      </w:pPr>
+      <w:rPr>
+        <w:rFonts w:ascii="OpenSymbol" w:hAnsi="OpenSymbol" w:cs="OpenSymbol" w:hint="default"/>
+        <w:rFonts w:cs="OpenSymbol"/>
+      </w:rPr>
+    </w:lvl>
+  </w:abstractNum>
+  <w:abstractNum w:abstractNumId="4">
+    <w:lvl w:ilvl="0">
+      <w:start w:val="1"/>
       <w:numFmt w:val="none"/>
       <w:suff w:val="nothing"/>
       <w:lvlText w:val=""/>
@@ -606,6 +889,9 @@
   </w:num>
   <w:num w:numId="3">
     <w:abstractNumId w:val="3"/>
+  </w:num>
+  <w:num w:numId="4">
+    <w:abstractNumId w:val="4"/>
   </w:num>
 </w:numbering>
 </file>

</xml_diff>

<commit_message>
Completed Written Tasks and added UML-Diagram for changed Classes
</commit_message>
<xml_diff>
--- a/Schriftliche Aufgaben.docx
+++ b/Schriftliche Aufgaben.docx
@@ -43,9 +43,8 @@
       </w:pPr>
       <w:r>
         <w:rPr>
-          <w:rFonts w:ascii="Arial" w:hAnsi="Arial"/>
-          <w:sz w:val="36"/>
-          <w:szCs w:val="36"/>
+          <w:sz w:val="20"/>
+          <w:szCs w:val="20"/>
         </w:rPr>
       </w:r>
     </w:p>
@@ -96,31 +95,7 @@
           <w:sz w:val="24"/>
           <w:szCs w:val="24"/>
         </w:rPr>
-        <w:t xml:space="preserve">Es </w:t>
-      </w:r>
-      <w:r>
-        <w:rPr>
-          <w:rFonts w:ascii="Arial" w:hAnsi="Arial"/>
-          <w:sz w:val="24"/>
-          <w:szCs w:val="24"/>
-        </w:rPr>
-        <w:t>k</w:t>
-      </w:r>
-      <w:r>
-        <w:rPr>
-          <w:rFonts w:ascii="Arial" w:hAnsi="Arial"/>
-          <w:sz w:val="24"/>
-          <w:szCs w:val="24"/>
-        </w:rPr>
-        <w:t xml:space="preserve">önnten Plätze doppelt verkauft werden, </w:t>
-      </w:r>
-      <w:r>
-        <w:rPr>
-          <w:rFonts w:ascii="Arial" w:hAnsi="Arial"/>
-          <w:sz w:val="24"/>
-          <w:szCs w:val="24"/>
-        </w:rPr>
-        <w:t>wenn der einer den Platz ausgewählt hat (und später kauft), während der andere die Bezahlung abschließt.</w:t>
+        <w:t>Es könnten Plätze doppelt verkauft werden, wenn der einer den Platz ausgewählt hat (und später kauft), während der andere die Bezahlung abschließt.</w:t>
       </w:r>
     </w:p>
     <w:p>
@@ -260,31 +235,7 @@
           <w:sz w:val="24"/>
           <w:szCs w:val="24"/>
         </w:rPr>
-        <w:t>4.1.</w:t>
-      </w:r>
-      <w:r>
-        <w:rPr>
-          <w:rFonts w:ascii="Arial" w:hAnsi="Arial"/>
-          <w:sz w:val="24"/>
-          <w:szCs w:val="24"/>
-        </w:rPr>
-        <w:t xml:space="preserve">3) </w:t>
-      </w:r>
-      <w:r>
-        <w:rPr>
-          <w:rFonts w:ascii="Arial" w:hAnsi="Arial"/>
-          <w:sz w:val="24"/>
-          <w:szCs w:val="24"/>
-        </w:rPr>
-        <w:t xml:space="preserve"> </w:t>
-      </w:r>
-      <w:r>
-        <w:rPr>
-          <w:rFonts w:ascii="Arial" w:hAnsi="Arial"/>
-          <w:sz w:val="24"/>
-          <w:szCs w:val="24"/>
-        </w:rPr>
-        <w:t>Probleme die durch echte Nebenläufigkeit entstehen wären:</w:t>
+        <w:t>4.1.3)  Probleme die durch echte Nebenläufigkeit entstehen wären:</w:t>
       </w:r>
     </w:p>
     <w:p>
@@ -316,43 +267,145 @@
           <w:ilvl w:val="0"/>
           <w:numId w:val="3"/>
         </w:numPr>
-        <w:rPr>
-          <w:rFonts w:ascii="Arial" w:hAnsi="Arial"/>
-          <w:sz w:val="24"/>
-          <w:szCs w:val="24"/>
-        </w:rPr>
-      </w:pPr>
-      <w:r>
-        <w:rPr>
-          <w:rFonts w:ascii="Arial" w:hAnsi="Arial"/>
-          <w:sz w:val="24"/>
-          <w:szCs w:val="24"/>
-        </w:rPr>
-        <w:t>Bei gleichzei</w:t>
-      </w:r>
-      <w:r>
-        <w:rPr>
-          <w:rFonts w:ascii="Arial" w:hAnsi="Arial"/>
-          <w:sz w:val="24"/>
-          <w:szCs w:val="24"/>
-        </w:rPr>
-        <w:t>ti</w:t>
-      </w:r>
-      <w:r>
-        <w:rPr>
-          <w:rFonts w:ascii="Arial" w:hAnsi="Arial"/>
-          <w:sz w:val="24"/>
-          <w:szCs w:val="24"/>
-        </w:rPr>
-        <w:t>gem zugrif</w:t>
-      </w:r>
-      <w:r>
-        <w:rPr>
-          <w:rFonts w:ascii="Arial" w:hAnsi="Arial"/>
-          <w:sz w:val="24"/>
-          <w:szCs w:val="24"/>
-        </w:rPr>
-        <w:t>f auf das Platz-Array in der Vorstellung, würden Lost-Update-Probleme auftreten, die manche Änderungen von den Kassenwerkzeugen fallen lassen.</w:t>
+        <w:rPr/>
+      </w:pPr>
+      <w:r>
+        <w:rPr>
+          <w:rFonts w:ascii="Arial" w:hAnsi="Arial"/>
+          <w:sz w:val="24"/>
+          <w:szCs w:val="24"/>
+        </w:rPr>
+        <w:t>Bei gleichzeitigem zugriff auf das Platz-Array in der Vorstellung, würden Lost-Update-Probleme auftreten, die manche Änderungen von den Kassenwerkzeugen fallen lassen.</w:t>
+      </w:r>
+    </w:p>
+    <w:p>
+      <w:pPr>
+        <w:pStyle w:val="Normal"/>
+        <w:rPr>
+          <w:rFonts w:ascii="Arial" w:hAnsi="Arial"/>
+          <w:sz w:val="24"/>
+          <w:szCs w:val="24"/>
+        </w:rPr>
+      </w:pPr>
+      <w:r>
+        <w:rPr>
+          <w:rFonts w:ascii="Arial" w:hAnsi="Arial"/>
+          <w:sz w:val="24"/>
+          <w:szCs w:val="24"/>
+        </w:rPr>
+      </w:r>
+    </w:p>
+    <w:p>
+      <w:pPr>
+        <w:pStyle w:val="Normal"/>
+        <w:rPr/>
+      </w:pPr>
+      <w:r>
+        <w:rPr>
+          <w:rFonts w:ascii="Arial" w:hAnsi="Arial"/>
+          <w:sz w:val="24"/>
+          <w:szCs w:val="24"/>
+        </w:rPr>
+        <w:t xml:space="preserve">4.1.4.) Um die Probleme zu beheben, die nicht durch echte Nebenläufigkeit ausgelöst werden, möchten wir Plätze sperren, die durch ein anderes Tool ausgewählt sind. Um dies zu realisieren, planen wir die Klasse Vorstellung hinter einen Vorstellungsservice zu packen, wobei der Vorstellungsservice die gleichen Methoden anbieten soll wie die alte Vorstellung. </w:t>
+      </w:r>
+      <w:r>
+        <w:rPr>
+          <w:rFonts w:ascii="Arial" w:hAnsi="Arial"/>
+          <w:sz w:val="24"/>
+          <w:szCs w:val="24"/>
+        </w:rPr>
+        <w:t xml:space="preserve">Die Vorstellung soll außerdem ein weites Platz-Array besitzen, das gesperrte Plätze beinhalten soll </w:t>
+      </w:r>
+      <w:r>
+        <w:rPr>
+          <w:rFonts w:ascii="Arial" w:hAnsi="Arial"/>
+          <w:sz w:val="24"/>
+          <w:szCs w:val="24"/>
+        </w:rPr>
+        <w:t>(Genauso wie Getter und Setter)</w:t>
+      </w:r>
+      <w:r>
+        <w:rPr>
+          <w:rFonts w:ascii="Arial" w:hAnsi="Arial"/>
+          <w:sz w:val="24"/>
+          <w:szCs w:val="24"/>
+        </w:rPr>
+        <w:t xml:space="preserve">. </w:t>
+      </w:r>
+    </w:p>
+    <w:p>
+      <w:pPr>
+        <w:pStyle w:val="Normal"/>
+        <w:rPr>
+          <w:rFonts w:ascii="Arial" w:hAnsi="Arial"/>
+          <w:sz w:val="24"/>
+          <w:szCs w:val="24"/>
+        </w:rPr>
+      </w:pPr>
+      <w:r>
+        <w:rPr/>
+      </w:r>
+    </w:p>
+    <w:p>
+      <w:pPr>
+        <w:pStyle w:val="Normal"/>
+        <w:rPr/>
+      </w:pPr>
+      <w:r>
+        <w:rPr>
+          <w:rFonts w:ascii="Arial" w:hAnsi="Arial"/>
+          <w:sz w:val="24"/>
+          <w:szCs w:val="24"/>
+        </w:rPr>
+        <w:t xml:space="preserve">Der Vorstellungsservice ist wichtig, damit </w:t>
+      </w:r>
+      <w:r>
+        <w:rPr>
+          <w:rFonts w:ascii="Arial" w:hAnsi="Arial"/>
+          <w:sz w:val="24"/>
+          <w:szCs w:val="24"/>
+        </w:rPr>
+        <w:t>die Kinokassen  über Änderungen informiert werden (wenn der andere etwas ändert). Der Vorstellungsservice wird deshalb ein Observable sein.</w:t>
+      </w:r>
+    </w:p>
+    <w:p>
+      <w:pPr>
+        <w:pStyle w:val="Normal"/>
+        <w:rPr>
+          <w:rFonts w:ascii="Arial" w:hAnsi="Arial"/>
+          <w:sz w:val="24"/>
+          <w:szCs w:val="24"/>
+        </w:rPr>
+      </w:pPr>
+      <w:r>
+        <w:rPr/>
+      </w:r>
+    </w:p>
+    <w:p>
+      <w:pPr>
+        <w:pStyle w:val="Normal"/>
+        <w:rPr/>
+      </w:pPr>
+      <w:r>
+        <w:rPr>
+          <w:rFonts w:ascii="Arial" w:hAnsi="Arial"/>
+          <w:sz w:val="24"/>
+          <w:szCs w:val="24"/>
+        </w:rPr>
+        <w:t>Die durch echte Nebenläufigkeit verursachten Probleme, werden wir beheben in dem wir die Methoden, die einen kritischen Abschnitt haben, Synchronized machen. Dadurch wird das Lost-Update-Problem verhindert.</w:t>
+      </w:r>
+    </w:p>
+    <w:p>
+      <w:pPr>
+        <w:pStyle w:val="Normal"/>
+        <w:rPr>
+          <w:rFonts w:ascii="Arial" w:hAnsi="Arial"/>
+          <w:sz w:val="24"/>
+          <w:szCs w:val="24"/>
+        </w:rPr>
+      </w:pPr>
+      <w:r>
+        <w:rPr/>
       </w:r>
     </w:p>
     <w:sectPr>
@@ -362,6 +415,7 @@
       <w:pgNumType w:fmt="decimal"/>
       <w:formProt w:val="false"/>
       <w:textDirection w:val="lrTb"/>
+      <w:docGrid w:type="default" w:linePitch="240" w:charSpace="4294961151"/>
     </w:sectPr>
   </w:body>
 </w:document>
@@ -383,6 +437,8 @@
       </w:pPr>
       <w:rPr>
         <w:rFonts w:ascii="Symbol" w:hAnsi="Symbol" w:cs="Symbol" w:hint="default"/>
+        <w:sz w:val="24"/>
+        <w:rFonts w:cs="Symbol"/>
       </w:rPr>
     </w:lvl>
     <w:lvl w:ilvl="1">
@@ -398,6 +454,8 @@
       </w:pPr>
       <w:rPr>
         <w:rFonts w:ascii="Symbol" w:hAnsi="Symbol" w:cs="Symbol" w:hint="default"/>
+        <w:sz w:val="24"/>
+        <w:rFonts w:cs="Symbol"/>
       </w:rPr>
     </w:lvl>
     <w:lvl w:ilvl="2">
@@ -413,6 +471,7 @@
       </w:pPr>
       <w:rPr>
         <w:rFonts w:ascii="Wingdings" w:hAnsi="Wingdings" w:cs="Wingdings" w:hint="default"/>
+        <w:rFonts w:cs="Wingdings"/>
       </w:rPr>
     </w:lvl>
     <w:lvl w:ilvl="3">
@@ -428,6 +487,7 @@
       </w:pPr>
       <w:rPr>
         <w:rFonts w:ascii="Wingdings" w:hAnsi="Wingdings" w:cs="Wingdings" w:hint="default"/>
+        <w:rFonts w:cs="Wingdings"/>
       </w:rPr>
     </w:lvl>
     <w:lvl w:ilvl="4">
@@ -443,6 +503,7 @@
       </w:pPr>
       <w:rPr>
         <w:rFonts w:ascii="Wingdings" w:hAnsi="Wingdings" w:cs="Wingdings" w:hint="default"/>
+        <w:rFonts w:cs="Wingdings"/>
       </w:rPr>
     </w:lvl>
     <w:lvl w:ilvl="5">
@@ -458,6 +519,7 @@
       </w:pPr>
       <w:rPr>
         <w:rFonts w:ascii="Wingdings" w:hAnsi="Wingdings" w:cs="Wingdings" w:hint="default"/>
+        <w:rFonts w:cs="Wingdings"/>
       </w:rPr>
     </w:lvl>
     <w:lvl w:ilvl="6">
@@ -473,6 +535,7 @@
       </w:pPr>
       <w:rPr>
         <w:rFonts w:ascii="Wingdings" w:hAnsi="Wingdings" w:cs="Wingdings" w:hint="default"/>
+        <w:rFonts w:cs="Wingdings"/>
       </w:rPr>
     </w:lvl>
     <w:lvl w:ilvl="7">
@@ -488,6 +551,7 @@
       </w:pPr>
       <w:rPr>
         <w:rFonts w:ascii="Wingdings" w:hAnsi="Wingdings" w:cs="Wingdings" w:hint="default"/>
+        <w:rFonts w:cs="Wingdings"/>
       </w:rPr>
     </w:lvl>
     <w:lvl w:ilvl="8">
@@ -503,6 +567,7 @@
       </w:pPr>
       <w:rPr>
         <w:rFonts w:ascii="Wingdings" w:hAnsi="Wingdings" w:cs="Wingdings" w:hint="default"/>
+        <w:rFonts w:cs="Wingdings"/>
       </w:rPr>
     </w:lvl>
   </w:abstractNum>
@@ -520,6 +585,8 @@
       </w:pPr>
       <w:rPr>
         <w:rFonts w:ascii="Wingdings" w:hAnsi="Wingdings" w:cs="Wingdings" w:hint="default"/>
+        <w:sz w:val="24"/>
+        <w:rFonts w:cs="Wingdings"/>
       </w:rPr>
     </w:lvl>
     <w:lvl w:ilvl="1">
@@ -535,6 +602,7 @@
       </w:pPr>
       <w:rPr>
         <w:rFonts w:ascii="Wingdings" w:hAnsi="Wingdings" w:cs="Wingdings" w:hint="default"/>
+        <w:rFonts w:cs="Wingdings"/>
       </w:rPr>
     </w:lvl>
     <w:lvl w:ilvl="2">
@@ -550,6 +618,7 @@
       </w:pPr>
       <w:rPr>
         <w:rFonts w:ascii="Wingdings" w:hAnsi="Wingdings" w:cs="Wingdings" w:hint="default"/>
+        <w:rFonts w:cs="Wingdings"/>
       </w:rPr>
     </w:lvl>
     <w:lvl w:ilvl="3">
@@ -565,6 +634,7 @@
       </w:pPr>
       <w:rPr>
         <w:rFonts w:ascii="Wingdings" w:hAnsi="Wingdings" w:cs="Wingdings" w:hint="default"/>
+        <w:rFonts w:cs="Wingdings"/>
       </w:rPr>
     </w:lvl>
     <w:lvl w:ilvl="4">
@@ -580,6 +650,7 @@
       </w:pPr>
       <w:rPr>
         <w:rFonts w:ascii="Wingdings" w:hAnsi="Wingdings" w:cs="Wingdings" w:hint="default"/>
+        <w:rFonts w:cs="Wingdings"/>
       </w:rPr>
     </w:lvl>
     <w:lvl w:ilvl="5">
@@ -595,6 +666,7 @@
       </w:pPr>
       <w:rPr>
         <w:rFonts w:ascii="Wingdings" w:hAnsi="Wingdings" w:cs="Wingdings" w:hint="default"/>
+        <w:rFonts w:cs="Wingdings"/>
       </w:rPr>
     </w:lvl>
     <w:lvl w:ilvl="6">
@@ -610,6 +682,7 @@
       </w:pPr>
       <w:rPr>
         <w:rFonts w:ascii="Wingdings" w:hAnsi="Wingdings" w:cs="Wingdings" w:hint="default"/>
+        <w:rFonts w:cs="Wingdings"/>
       </w:rPr>
     </w:lvl>
     <w:lvl w:ilvl="7">
@@ -625,6 +698,7 @@
       </w:pPr>
       <w:rPr>
         <w:rFonts w:ascii="Wingdings" w:hAnsi="Wingdings" w:cs="Wingdings" w:hint="default"/>
+        <w:rFonts w:cs="Wingdings"/>
       </w:rPr>
     </w:lvl>
     <w:lvl w:ilvl="8">
@@ -640,6 +714,7 @@
       </w:pPr>
       <w:rPr>
         <w:rFonts w:ascii="Wingdings" w:hAnsi="Wingdings" w:cs="Wingdings" w:hint="default"/>
+        <w:rFonts w:cs="Wingdings"/>
       </w:rPr>
     </w:lvl>
   </w:abstractNum>
@@ -657,6 +732,7 @@
       </w:pPr>
       <w:rPr>
         <w:rFonts w:ascii="Symbol" w:hAnsi="Symbol" w:cs="Symbol" w:hint="default"/>
+        <w:sz w:val="24"/>
         <w:rFonts w:cs="OpenSymbol"/>
       </w:rPr>
     </w:lvl>
@@ -902,15 +978,13 @@
     <w:rPrDefault>
       <w:rPr>
         <w:rFonts w:ascii="Liberation Serif" w:hAnsi="Liberation Serif" w:eastAsia="SimSun" w:cs="Arial Unicode MS"/>
-        <w:sz w:val="24"/>
+        <w:sz w:val="20"/>
         <w:szCs w:val="24"/>
         <w:lang w:val="de-DE" w:eastAsia="zh-CN" w:bidi="hi-IN"/>
       </w:rPr>
     </w:rPrDefault>
     <w:pPrDefault>
-      <w:pPr>
-        <w:widowControl/>
-      </w:pPr>
+      <w:pPr/>
     </w:pPrDefault>
   </w:docDefaults>
   <w:style w:type="paragraph" w:styleId="Normal">
@@ -918,10 +992,12 @@
     <w:qFormat/>
     <w:pPr>
       <w:widowControl/>
+      <w:bidi w:val="0"/>
+      <w:jc w:val="left"/>
     </w:pPr>
     <w:rPr>
       <w:rFonts w:ascii="Liberation Serif" w:hAnsi="Liberation Serif" w:eastAsia="SimSun" w:cs="Arial Unicode MS"/>
-      <w:color w:val="auto"/>
+      <w:color w:val="00000A"/>
       <w:sz w:val="24"/>
       <w:szCs w:val="24"/>
       <w:lang w:val="de-DE" w:eastAsia="zh-CN" w:bidi="hi-IN"/>
@@ -932,6 +1008,392 @@
     <w:qFormat/>
     <w:rPr>
       <w:rFonts w:ascii="OpenSymbol" w:hAnsi="OpenSymbol" w:eastAsia="OpenSymbol" w:cs="OpenSymbol"/>
+    </w:rPr>
+  </w:style>
+  <w:style w:type="character" w:styleId="ListLabel1">
+    <w:name w:val="ListLabel 1"/>
+    <w:qFormat/>
+    <w:rPr>
+      <w:rFonts w:ascii="Arial" w:hAnsi="Arial" w:cs="Symbol"/>
+      <w:sz w:val="24"/>
+    </w:rPr>
+  </w:style>
+  <w:style w:type="character" w:styleId="ListLabel2">
+    <w:name w:val="ListLabel 2"/>
+    <w:qFormat/>
+    <w:rPr>
+      <w:rFonts w:ascii="Arial" w:hAnsi="Arial" w:cs="Symbol"/>
+      <w:sz w:val="24"/>
+    </w:rPr>
+  </w:style>
+  <w:style w:type="character" w:styleId="ListLabel3">
+    <w:name w:val="ListLabel 3"/>
+    <w:qFormat/>
+    <w:rPr>
+      <w:rFonts w:cs="Wingdings"/>
+    </w:rPr>
+  </w:style>
+  <w:style w:type="character" w:styleId="ListLabel4">
+    <w:name w:val="ListLabel 4"/>
+    <w:qFormat/>
+    <w:rPr>
+      <w:rFonts w:cs="Wingdings"/>
+    </w:rPr>
+  </w:style>
+  <w:style w:type="character" w:styleId="ListLabel5">
+    <w:name w:val="ListLabel 5"/>
+    <w:qFormat/>
+    <w:rPr>
+      <w:rFonts w:cs="Wingdings"/>
+    </w:rPr>
+  </w:style>
+  <w:style w:type="character" w:styleId="ListLabel6">
+    <w:name w:val="ListLabel 6"/>
+    <w:qFormat/>
+    <w:rPr>
+      <w:rFonts w:cs="Wingdings"/>
+    </w:rPr>
+  </w:style>
+  <w:style w:type="character" w:styleId="ListLabel7">
+    <w:name w:val="ListLabel 7"/>
+    <w:qFormat/>
+    <w:rPr>
+      <w:rFonts w:cs="Wingdings"/>
+    </w:rPr>
+  </w:style>
+  <w:style w:type="character" w:styleId="ListLabel8">
+    <w:name w:val="ListLabel 8"/>
+    <w:qFormat/>
+    <w:rPr>
+      <w:rFonts w:cs="Wingdings"/>
+    </w:rPr>
+  </w:style>
+  <w:style w:type="character" w:styleId="ListLabel9">
+    <w:name w:val="ListLabel 9"/>
+    <w:qFormat/>
+    <w:rPr>
+      <w:rFonts w:cs="Wingdings"/>
+    </w:rPr>
+  </w:style>
+  <w:style w:type="character" w:styleId="ListLabel10">
+    <w:name w:val="ListLabel 10"/>
+    <w:qFormat/>
+    <w:rPr>
+      <w:rFonts w:ascii="Arial" w:hAnsi="Arial" w:cs="Wingdings"/>
+      <w:sz w:val="24"/>
+    </w:rPr>
+  </w:style>
+  <w:style w:type="character" w:styleId="ListLabel11">
+    <w:name w:val="ListLabel 11"/>
+    <w:qFormat/>
+    <w:rPr>
+      <w:rFonts w:cs="Wingdings"/>
+    </w:rPr>
+  </w:style>
+  <w:style w:type="character" w:styleId="ListLabel12">
+    <w:name w:val="ListLabel 12"/>
+    <w:qFormat/>
+    <w:rPr>
+      <w:rFonts w:cs="Wingdings"/>
+    </w:rPr>
+  </w:style>
+  <w:style w:type="character" w:styleId="ListLabel13">
+    <w:name w:val="ListLabel 13"/>
+    <w:qFormat/>
+    <w:rPr>
+      <w:rFonts w:cs="Wingdings"/>
+    </w:rPr>
+  </w:style>
+  <w:style w:type="character" w:styleId="ListLabel14">
+    <w:name w:val="ListLabel 14"/>
+    <w:qFormat/>
+    <w:rPr>
+      <w:rFonts w:cs="Wingdings"/>
+    </w:rPr>
+  </w:style>
+  <w:style w:type="character" w:styleId="ListLabel15">
+    <w:name w:val="ListLabel 15"/>
+    <w:qFormat/>
+    <w:rPr>
+      <w:rFonts w:cs="Wingdings"/>
+    </w:rPr>
+  </w:style>
+  <w:style w:type="character" w:styleId="ListLabel16">
+    <w:name w:val="ListLabel 16"/>
+    <w:qFormat/>
+    <w:rPr>
+      <w:rFonts w:cs="Wingdings"/>
+    </w:rPr>
+  </w:style>
+  <w:style w:type="character" w:styleId="ListLabel17">
+    <w:name w:val="ListLabel 17"/>
+    <w:qFormat/>
+    <w:rPr>
+      <w:rFonts w:cs="Wingdings"/>
+    </w:rPr>
+  </w:style>
+  <w:style w:type="character" w:styleId="ListLabel18">
+    <w:name w:val="ListLabel 18"/>
+    <w:qFormat/>
+    <w:rPr>
+      <w:rFonts w:cs="Wingdings"/>
+    </w:rPr>
+  </w:style>
+  <w:style w:type="character" w:styleId="ListLabel19">
+    <w:name w:val="ListLabel 19"/>
+    <w:qFormat/>
+    <w:rPr>
+      <w:rFonts w:ascii="Arial" w:hAnsi="Arial" w:cs="OpenSymbol"/>
+      <w:sz w:val="24"/>
+    </w:rPr>
+  </w:style>
+  <w:style w:type="character" w:styleId="ListLabel20">
+    <w:name w:val="ListLabel 20"/>
+    <w:qFormat/>
+    <w:rPr>
+      <w:rFonts w:cs="OpenSymbol"/>
+    </w:rPr>
+  </w:style>
+  <w:style w:type="character" w:styleId="ListLabel21">
+    <w:name w:val="ListLabel 21"/>
+    <w:qFormat/>
+    <w:rPr>
+      <w:rFonts w:cs="OpenSymbol"/>
+    </w:rPr>
+  </w:style>
+  <w:style w:type="character" w:styleId="ListLabel22">
+    <w:name w:val="ListLabel 22"/>
+    <w:qFormat/>
+    <w:rPr>
+      <w:rFonts w:cs="OpenSymbol"/>
+    </w:rPr>
+  </w:style>
+  <w:style w:type="character" w:styleId="ListLabel23">
+    <w:name w:val="ListLabel 23"/>
+    <w:qFormat/>
+    <w:rPr>
+      <w:rFonts w:cs="OpenSymbol"/>
+    </w:rPr>
+  </w:style>
+  <w:style w:type="character" w:styleId="ListLabel24">
+    <w:name w:val="ListLabel 24"/>
+    <w:qFormat/>
+    <w:rPr>
+      <w:rFonts w:cs="OpenSymbol"/>
+    </w:rPr>
+  </w:style>
+  <w:style w:type="character" w:styleId="ListLabel25">
+    <w:name w:val="ListLabel 25"/>
+    <w:qFormat/>
+    <w:rPr>
+      <w:rFonts w:cs="OpenSymbol"/>
+    </w:rPr>
+  </w:style>
+  <w:style w:type="character" w:styleId="ListLabel26">
+    <w:name w:val="ListLabel 26"/>
+    <w:qFormat/>
+    <w:rPr>
+      <w:rFonts w:cs="OpenSymbol"/>
+    </w:rPr>
+  </w:style>
+  <w:style w:type="character" w:styleId="ListLabel27">
+    <w:name w:val="ListLabel 27"/>
+    <w:qFormat/>
+    <w:rPr>
+      <w:rFonts w:cs="OpenSymbol"/>
+    </w:rPr>
+  </w:style>
+  <w:style w:type="character" w:styleId="ListLabel28">
+    <w:name w:val="ListLabel 28"/>
+    <w:qFormat/>
+    <w:rPr>
+      <w:rFonts w:ascii="Arial" w:hAnsi="Arial" w:cs="Symbol"/>
+      <w:sz w:val="24"/>
+    </w:rPr>
+  </w:style>
+  <w:style w:type="character" w:styleId="ListLabel29">
+    <w:name w:val="ListLabel 29"/>
+    <w:qFormat/>
+    <w:rPr>
+      <w:rFonts w:ascii="Arial" w:hAnsi="Arial" w:cs="Symbol"/>
+      <w:sz w:val="24"/>
+    </w:rPr>
+  </w:style>
+  <w:style w:type="character" w:styleId="ListLabel30">
+    <w:name w:val="ListLabel 30"/>
+    <w:qFormat/>
+    <w:rPr>
+      <w:rFonts w:cs="Wingdings"/>
+    </w:rPr>
+  </w:style>
+  <w:style w:type="character" w:styleId="ListLabel31">
+    <w:name w:val="ListLabel 31"/>
+    <w:qFormat/>
+    <w:rPr>
+      <w:rFonts w:cs="Wingdings"/>
+    </w:rPr>
+  </w:style>
+  <w:style w:type="character" w:styleId="ListLabel32">
+    <w:name w:val="ListLabel 32"/>
+    <w:qFormat/>
+    <w:rPr>
+      <w:rFonts w:cs="Wingdings"/>
+    </w:rPr>
+  </w:style>
+  <w:style w:type="character" w:styleId="ListLabel33">
+    <w:name w:val="ListLabel 33"/>
+    <w:qFormat/>
+    <w:rPr>
+      <w:rFonts w:cs="Wingdings"/>
+    </w:rPr>
+  </w:style>
+  <w:style w:type="character" w:styleId="ListLabel34">
+    <w:name w:val="ListLabel 34"/>
+    <w:qFormat/>
+    <w:rPr>
+      <w:rFonts w:cs="Wingdings"/>
+    </w:rPr>
+  </w:style>
+  <w:style w:type="character" w:styleId="ListLabel35">
+    <w:name w:val="ListLabel 35"/>
+    <w:qFormat/>
+    <w:rPr>
+      <w:rFonts w:cs="Wingdings"/>
+    </w:rPr>
+  </w:style>
+  <w:style w:type="character" w:styleId="ListLabel36">
+    <w:name w:val="ListLabel 36"/>
+    <w:qFormat/>
+    <w:rPr>
+      <w:rFonts w:cs="Wingdings"/>
+    </w:rPr>
+  </w:style>
+  <w:style w:type="character" w:styleId="ListLabel37">
+    <w:name w:val="ListLabel 37"/>
+    <w:qFormat/>
+    <w:rPr>
+      <w:rFonts w:ascii="Arial" w:hAnsi="Arial" w:cs="Wingdings"/>
+      <w:sz w:val="24"/>
+    </w:rPr>
+  </w:style>
+  <w:style w:type="character" w:styleId="ListLabel38">
+    <w:name w:val="ListLabel 38"/>
+    <w:qFormat/>
+    <w:rPr>
+      <w:rFonts w:cs="Wingdings"/>
+    </w:rPr>
+  </w:style>
+  <w:style w:type="character" w:styleId="ListLabel39">
+    <w:name w:val="ListLabel 39"/>
+    <w:qFormat/>
+    <w:rPr>
+      <w:rFonts w:cs="Wingdings"/>
+    </w:rPr>
+  </w:style>
+  <w:style w:type="character" w:styleId="ListLabel40">
+    <w:name w:val="ListLabel 40"/>
+    <w:qFormat/>
+    <w:rPr>
+      <w:rFonts w:cs="Wingdings"/>
+    </w:rPr>
+  </w:style>
+  <w:style w:type="character" w:styleId="ListLabel41">
+    <w:name w:val="ListLabel 41"/>
+    <w:qFormat/>
+    <w:rPr>
+      <w:rFonts w:cs="Wingdings"/>
+    </w:rPr>
+  </w:style>
+  <w:style w:type="character" w:styleId="ListLabel42">
+    <w:name w:val="ListLabel 42"/>
+    <w:qFormat/>
+    <w:rPr>
+      <w:rFonts w:cs="Wingdings"/>
+    </w:rPr>
+  </w:style>
+  <w:style w:type="character" w:styleId="ListLabel43">
+    <w:name w:val="ListLabel 43"/>
+    <w:qFormat/>
+    <w:rPr>
+      <w:rFonts w:cs="Wingdings"/>
+    </w:rPr>
+  </w:style>
+  <w:style w:type="character" w:styleId="ListLabel44">
+    <w:name w:val="ListLabel 44"/>
+    <w:qFormat/>
+    <w:rPr>
+      <w:rFonts w:cs="Wingdings"/>
+    </w:rPr>
+  </w:style>
+  <w:style w:type="character" w:styleId="ListLabel45">
+    <w:name w:val="ListLabel 45"/>
+    <w:qFormat/>
+    <w:rPr>
+      <w:rFonts w:cs="Wingdings"/>
+    </w:rPr>
+  </w:style>
+  <w:style w:type="character" w:styleId="ListLabel46">
+    <w:name w:val="ListLabel 46"/>
+    <w:qFormat/>
+    <w:rPr>
+      <w:rFonts w:cs="OpenSymbol"/>
+      <w:sz w:val="24"/>
+    </w:rPr>
+  </w:style>
+  <w:style w:type="character" w:styleId="ListLabel47">
+    <w:name w:val="ListLabel 47"/>
+    <w:qFormat/>
+    <w:rPr>
+      <w:rFonts w:cs="OpenSymbol"/>
+    </w:rPr>
+  </w:style>
+  <w:style w:type="character" w:styleId="ListLabel48">
+    <w:name w:val="ListLabel 48"/>
+    <w:qFormat/>
+    <w:rPr>
+      <w:rFonts w:cs="OpenSymbol"/>
+    </w:rPr>
+  </w:style>
+  <w:style w:type="character" w:styleId="ListLabel49">
+    <w:name w:val="ListLabel 49"/>
+    <w:qFormat/>
+    <w:rPr>
+      <w:rFonts w:cs="OpenSymbol"/>
+    </w:rPr>
+  </w:style>
+  <w:style w:type="character" w:styleId="ListLabel50">
+    <w:name w:val="ListLabel 50"/>
+    <w:qFormat/>
+    <w:rPr>
+      <w:rFonts w:cs="OpenSymbol"/>
+    </w:rPr>
+  </w:style>
+  <w:style w:type="character" w:styleId="ListLabel51">
+    <w:name w:val="ListLabel 51"/>
+    <w:qFormat/>
+    <w:rPr>
+      <w:rFonts w:cs="OpenSymbol"/>
+    </w:rPr>
+  </w:style>
+  <w:style w:type="character" w:styleId="ListLabel52">
+    <w:name w:val="ListLabel 52"/>
+    <w:qFormat/>
+    <w:rPr>
+      <w:rFonts w:cs="OpenSymbol"/>
+    </w:rPr>
+  </w:style>
+  <w:style w:type="character" w:styleId="ListLabel53">
+    <w:name w:val="ListLabel 53"/>
+    <w:qFormat/>
+    <w:rPr>
+      <w:rFonts w:cs="OpenSymbol"/>
+    </w:rPr>
+  </w:style>
+  <w:style w:type="character" w:styleId="ListLabel54">
+    <w:name w:val="ListLabel 54"/>
+    <w:qFormat/>
+    <w:rPr>
+      <w:rFonts w:cs="OpenSymbol"/>
     </w:rPr>
   </w:style>
   <w:style w:type="paragraph" w:styleId="Berschrift">

</xml_diff>